<commit_message>
Agrego en manual de usuario lo de posición que faltaba
</commit_message>
<xml_diff>
--- a/Manual de usuario/Manual de usuario.docx
+++ b/Manual de usuario/Manual de usuario.docx
@@ -715,12 +715,14 @@
       <w:pPr>
         <w:pStyle w:val="Normal"/>
         <w:rPr>
-          <w:rFonts w:ascii="Liberation Sans" w:hAnsi="Liberation Sans"/>
-        </w:rPr>
-      </w:pPr>
-      <w:r>
-        <w:rPr>
-          <w:rFonts w:ascii="Liberation Sans" w:hAnsi="Liberation Sans"/>
+          <w:rFonts w:cs="Arial" w:ascii="Liberation Sans" w:hAnsi="Liberation Sans"/>
+          <w:lang w:val="es-CR"/>
+        </w:rPr>
+      </w:pPr>
+      <w:r>
+        <w:rPr>
+          <w:rFonts w:cs="Arial" w:ascii="Liberation Sans" w:hAnsi="Liberation Sans"/>
+          <w:lang w:val="es-CR"/>
         </w:rPr>
       </w:r>
     </w:p>
@@ -1776,7 +1778,7 @@
         <w:rPr>
           <w:rFonts w:ascii="Liberation Sans" w:hAnsi="Liberation Sans"/>
         </w:rPr>
-        <w:t>También se puede establecer el “Lugar de descaso” de una persona con sólo elegir el botón en el perfil, y situarse en el punto donde descansa el cuerpo para almacenar su posición y posteriormente que otros puedan ver dicho lugar y acudir a visitarlos. En caso de que no se haya almacenado esta información, se mostrará lo siguiente:</w:t>
+        <w:t xml:space="preserve">También se puede establecer el “Lugar de descaso” de una persona con sólo elegir el botón en el perfil, y situarse en el punto donde descansa el cuerpo para almacenar su posición y posteriormente que otros puedan ver dicho lugar y acudir a visitarlos. </w:t>
       </w:r>
     </w:p>
     <w:p>
@@ -1791,15 +1793,15 @@
           <w:rFonts w:ascii="Liberation Sans" w:hAnsi="Liberation Sans"/>
         </w:rPr>
         <w:drawing>
-          <wp:anchor behindDoc="0" distT="0" distB="0" distL="0" distR="0" simplePos="0" locked="0" layoutInCell="1" allowOverlap="1" relativeHeight="10">
+          <wp:anchor behindDoc="0" distT="0" distB="0" distL="0" distR="0" simplePos="0" locked="0" layoutInCell="1" allowOverlap="1" relativeHeight="17">
             <wp:simplePos x="0" y="0"/>
             <wp:positionH relativeFrom="column">
-              <wp:posOffset>2107565</wp:posOffset>
+              <wp:align>center</wp:align>
             </wp:positionH>
             <wp:positionV relativeFrom="paragraph">
-              <wp:posOffset>76200</wp:posOffset>
+              <wp:align>top</wp:align>
             </wp:positionV>
-            <wp:extent cx="2117725" cy="3886200"/>
+            <wp:extent cx="2121535" cy="3583305"/>
             <wp:effectExtent l="0" t="0" r="0" b="0"/>
             <wp:wrapTopAndBottom/>
             <wp:docPr id="10" name="Picture" descr=""/>
@@ -1817,6 +1819,98 @@
                   </pic:nvPicPr>
                   <pic:blipFill>
                     <a:blip r:embed="rId12"/>
+                    <a:stretch>
+                      <a:fillRect/>
+                    </a:stretch>
+                  </pic:blipFill>
+                  <pic:spPr bwMode="auto">
+                    <a:xfrm>
+                      <a:off x="0" y="0"/>
+                      <a:ext cx="2121535" cy="3583305"/>
+                    </a:xfrm>
+                    <a:prstGeom prst="rect">
+                      <a:avLst/>
+                    </a:prstGeom>
+                    <a:noFill/>
+                    <a:ln w="9525">
+                      <a:noFill/>
+                      <a:miter lim="800000"/>
+                      <a:headEnd/>
+                      <a:tailEnd/>
+                    </a:ln>
+                  </pic:spPr>
+                </pic:pic>
+              </a:graphicData>
+            </a:graphic>
+          </wp:anchor>
+        </w:drawing>
+      </w:r>
+    </w:p>
+    <w:p>
+      <w:pPr>
+        <w:pStyle w:val="Normal"/>
+        <w:rPr>
+          <w:rFonts w:ascii="Liberation Sans" w:hAnsi="Liberation Sans"/>
+        </w:rPr>
+      </w:pPr>
+      <w:r>
+        <w:rPr>
+          <w:rFonts w:ascii="Liberation Sans" w:hAnsi="Liberation Sans"/>
+        </w:rPr>
+      </w:r>
+    </w:p>
+    <w:p>
+      <w:pPr>
+        <w:pStyle w:val="Normal"/>
+        <w:rPr>
+          <w:rFonts w:ascii="Liberation Sans" w:hAnsi="Liberation Sans"/>
+        </w:rPr>
+      </w:pPr>
+      <w:r>
+        <w:rPr>
+          <w:rFonts w:ascii="Liberation Sans" w:hAnsi="Liberation Sans"/>
+        </w:rPr>
+        <w:t>En caso de que no se haya almacenado esta información, se mostrará lo siguiente:</w:t>
+      </w:r>
+    </w:p>
+    <w:p>
+      <w:pPr>
+        <w:pStyle w:val="Normal"/>
+        <w:rPr>
+          <w:rFonts w:ascii="Liberation Sans" w:hAnsi="Liberation Sans"/>
+        </w:rPr>
+      </w:pPr>
+      <w:r>
+        <w:rPr>
+          <w:rFonts w:ascii="Liberation Sans" w:hAnsi="Liberation Sans"/>
+        </w:rPr>
+        <w:drawing>
+          <wp:anchor behindDoc="0" distT="0" distB="0" distL="0" distR="0" simplePos="0" locked="0" layoutInCell="1" allowOverlap="1" relativeHeight="10">
+            <wp:simplePos x="0" y="0"/>
+            <wp:positionH relativeFrom="column">
+              <wp:posOffset>2107565</wp:posOffset>
+            </wp:positionH>
+            <wp:positionV relativeFrom="paragraph">
+              <wp:posOffset>76200</wp:posOffset>
+            </wp:positionV>
+            <wp:extent cx="2117725" cy="3886200"/>
+            <wp:effectExtent l="0" t="0" r="0" b="0"/>
+            <wp:wrapTopAndBottom/>
+            <wp:docPr id="11" name="Picture" descr=""/>
+            <wp:cNvGraphicFramePr>
+              <a:graphicFrameLocks xmlns:a="http://schemas.openxmlformats.org/drawingml/2006/main" noChangeAspect="1"/>
+            </wp:cNvGraphicFramePr>
+            <a:graphic xmlns:a="http://schemas.openxmlformats.org/drawingml/2006/main">
+              <a:graphicData uri="http://schemas.openxmlformats.org/drawingml/2006/picture">
+                <pic:pic xmlns:pic="http://schemas.openxmlformats.org/drawingml/2006/picture">
+                  <pic:nvPicPr>
+                    <pic:cNvPr id="11" name="Picture" descr=""/>
+                    <pic:cNvPicPr>
+                      <a:picLocks noChangeAspect="1" noChangeArrowheads="1"/>
+                    </pic:cNvPicPr>
+                  </pic:nvPicPr>
+                  <pic:blipFill>
+                    <a:blip r:embed="rId13"/>
                     <a:stretch>
                       <a:fillRect/>
                     </a:stretch>
@@ -1881,7 +1975,7 @@
             <wp:extent cx="2154555" cy="3486150"/>
             <wp:effectExtent l="0" t="0" r="0" b="0"/>
             <wp:wrapTopAndBottom/>
-            <wp:docPr id="11" name="Picture" descr=""/>
+            <wp:docPr id="12" name="Picture" descr=""/>
             <wp:cNvGraphicFramePr>
               <a:graphicFrameLocks xmlns:a="http://schemas.openxmlformats.org/drawingml/2006/main" noChangeAspect="1"/>
             </wp:cNvGraphicFramePr>
@@ -1889,13 +1983,13 @@
               <a:graphicData uri="http://schemas.openxmlformats.org/drawingml/2006/picture">
                 <pic:pic xmlns:pic="http://schemas.openxmlformats.org/drawingml/2006/picture">
                   <pic:nvPicPr>
-                    <pic:cNvPr id="11" name="Picture" descr=""/>
+                    <pic:cNvPr id="12" name="Picture" descr=""/>
                     <pic:cNvPicPr>
                       <a:picLocks noChangeAspect="1" noChangeArrowheads="1"/>
                     </pic:cNvPicPr>
                   </pic:nvPicPr>
                   <pic:blipFill>
-                    <a:blip r:embed="rId13"/>
+                    <a:blip r:embed="rId14"/>
                     <a:stretch>
                       <a:fillRect/>
                     </a:stretch>
@@ -1960,7 +2054,7 @@
             <wp:extent cx="2303780" cy="3749675"/>
             <wp:effectExtent l="0" t="0" r="0" b="0"/>
             <wp:wrapTopAndBottom/>
-            <wp:docPr id="12" name="Picture" descr=""/>
+            <wp:docPr id="13" name="Picture" descr=""/>
             <wp:cNvGraphicFramePr>
               <a:graphicFrameLocks xmlns:a="http://schemas.openxmlformats.org/drawingml/2006/main" noChangeAspect="1"/>
             </wp:cNvGraphicFramePr>
@@ -1968,13 +2062,13 @@
               <a:graphicData uri="http://schemas.openxmlformats.org/drawingml/2006/picture">
                 <pic:pic xmlns:pic="http://schemas.openxmlformats.org/drawingml/2006/picture">
                   <pic:nvPicPr>
-                    <pic:cNvPr id="12" name="Picture" descr=""/>
+                    <pic:cNvPr id="13" name="Picture" descr=""/>
                     <pic:cNvPicPr>
                       <a:picLocks noChangeAspect="1" noChangeArrowheads="1"/>
                     </pic:cNvPicPr>
                   </pic:nvPicPr>
                   <pic:blipFill>
-                    <a:blip r:embed="rId14"/>
+                    <a:blip r:embed="rId15"/>
                     <a:stretch>
                       <a:fillRect/>
                     </a:stretch>
@@ -2044,47 +2138,7 @@
     </w:p>
     <w:p>
       <w:pPr>
-        <w:pStyle w:val="Normal"/>
-        <w:rPr>
-          <w:rFonts w:ascii="Liberation Sans" w:hAnsi="Liberation Sans"/>
-        </w:rPr>
-      </w:pPr>
-      <w:r>
-        <w:rPr>
-          <w:rFonts w:ascii="Liberation Sans" w:hAnsi="Liberation Sans"/>
-        </w:rPr>
-      </w:r>
-    </w:p>
-    <w:p>
-      <w:pPr>
-        <w:pStyle w:val="Normal"/>
-        <w:rPr>
-          <w:rFonts w:ascii="Liberation Sans" w:hAnsi="Liberation Sans"/>
-        </w:rPr>
-      </w:pPr>
-      <w:r>
-        <w:rPr>
-          <w:rFonts w:ascii="Liberation Sans" w:hAnsi="Liberation Sans"/>
-        </w:rPr>
-      </w:r>
-    </w:p>
-    <w:p>
-      <w:pPr>
-        <w:pStyle w:val="Normal"/>
-        <w:rPr>
-          <w:rFonts w:ascii="Liberation Sans" w:hAnsi="Liberation Sans"/>
-        </w:rPr>
-      </w:pPr>
-      <w:r>
-        <w:rPr>
-          <w:rFonts w:ascii="Liberation Sans" w:hAnsi="Liberation Sans"/>
-        </w:rPr>
-      </w:r>
-    </w:p>
-    <w:p>
-      <w:pPr>
         <w:pStyle w:val="Encabezado1"/>
-        <w:pageBreakBefore/>
         <w:numPr>
           <w:ilvl w:val="0"/>
           <w:numId w:val="1"/>
@@ -2141,7 +2195,7 @@
             <wp:extent cx="2245995" cy="3414395"/>
             <wp:effectExtent l="0" t="0" r="0" b="0"/>
             <wp:wrapTopAndBottom/>
-            <wp:docPr id="13" name="Picture" descr=""/>
+            <wp:docPr id="14" name="Picture" descr=""/>
             <wp:cNvGraphicFramePr>
               <a:graphicFrameLocks xmlns:a="http://schemas.openxmlformats.org/drawingml/2006/main" noChangeAspect="1"/>
             </wp:cNvGraphicFramePr>
@@ -2149,13 +2203,13 @@
               <a:graphicData uri="http://schemas.openxmlformats.org/drawingml/2006/picture">
                 <pic:pic xmlns:pic="http://schemas.openxmlformats.org/drawingml/2006/picture">
                   <pic:nvPicPr>
-                    <pic:cNvPr id="13" name="Picture" descr=""/>
+                    <pic:cNvPr id="14" name="Picture" descr=""/>
                     <pic:cNvPicPr>
                       <a:picLocks noChangeAspect="1" noChangeArrowheads="1"/>
                     </pic:cNvPicPr>
                   </pic:nvPicPr>
                   <pic:blipFill>
-                    <a:blip r:embed="rId15"/>
+                    <a:blip r:embed="rId16"/>
                     <a:stretch>
                       <a:fillRect/>
                     </a:stretch>
@@ -2217,99 +2271,7 @@
             <wp:positionV relativeFrom="paragraph">
               <wp:align>top</wp:align>
             </wp:positionV>
-            <wp:extent cx="2355850" cy="3345180"/>
-            <wp:effectExtent l="0" t="0" r="0" b="0"/>
-            <wp:wrapTopAndBottom/>
-            <wp:docPr id="14" name="Picture" descr=""/>
-            <wp:cNvGraphicFramePr>
-              <a:graphicFrameLocks xmlns:a="http://schemas.openxmlformats.org/drawingml/2006/main" noChangeAspect="1"/>
-            </wp:cNvGraphicFramePr>
-            <a:graphic xmlns:a="http://schemas.openxmlformats.org/drawingml/2006/main">
-              <a:graphicData uri="http://schemas.openxmlformats.org/drawingml/2006/picture">
-                <pic:pic xmlns:pic="http://schemas.openxmlformats.org/drawingml/2006/picture">
-                  <pic:nvPicPr>
-                    <pic:cNvPr id="14" name="Picture" descr=""/>
-                    <pic:cNvPicPr>
-                      <a:picLocks noChangeAspect="1" noChangeArrowheads="1"/>
-                    </pic:cNvPicPr>
-                  </pic:nvPicPr>
-                  <pic:blipFill>
-                    <a:blip r:embed="rId16"/>
-                    <a:stretch>
-                      <a:fillRect/>
-                    </a:stretch>
-                  </pic:blipFill>
-                  <pic:spPr bwMode="auto">
-                    <a:xfrm>
-                      <a:off x="0" y="0"/>
-                      <a:ext cx="2355850" cy="3345180"/>
-                    </a:xfrm>
-                    <a:prstGeom prst="rect">
-                      <a:avLst/>
-                    </a:prstGeom>
-                    <a:noFill/>
-                    <a:ln w="9525">
-                      <a:noFill/>
-                      <a:miter lim="800000"/>
-                      <a:headEnd/>
-                      <a:tailEnd/>
-                    </a:ln>
-                  </pic:spPr>
-                </pic:pic>
-              </a:graphicData>
-            </a:graphic>
-          </wp:anchor>
-        </w:drawing>
-      </w:r>
-    </w:p>
-    <w:p>
-      <w:pPr>
-        <w:pStyle w:val="Normal"/>
-        <w:rPr>
-          <w:rFonts w:ascii="Liberation Sans" w:hAnsi="Liberation Sans"/>
-        </w:rPr>
-      </w:pPr>
-      <w:r>
-        <w:rPr>
-          <w:rFonts w:ascii="Liberation Sans" w:hAnsi="Liberation Sans"/>
-        </w:rPr>
-      </w:r>
-    </w:p>
-    <w:p>
-      <w:pPr>
-        <w:pStyle w:val="Normal"/>
-        <w:rPr>
-          <w:rFonts w:ascii="Liberation Sans" w:hAnsi="Liberation Sans"/>
-        </w:rPr>
-      </w:pPr>
-      <w:r>
-        <w:rPr>
-          <w:rFonts w:ascii="Liberation Sans" w:hAnsi="Liberation Sans"/>
-        </w:rPr>
-        <w:t>Cuando se ingresa a un perfil de éstos se puede observar:</w:t>
-      </w:r>
-    </w:p>
-    <w:p>
-      <w:pPr>
-        <w:pStyle w:val="Normal"/>
-        <w:rPr>
-          <w:rFonts w:ascii="Liberation Sans" w:hAnsi="Liberation Sans"/>
-        </w:rPr>
-      </w:pPr>
-      <w:r>
-        <w:rPr>
-          <w:rFonts w:ascii="Liberation Sans" w:hAnsi="Liberation Sans"/>
-        </w:rPr>
-        <w:drawing>
-          <wp:anchor behindDoc="0" distT="0" distB="0" distL="0" distR="0" simplePos="0" locked="0" layoutInCell="1" allowOverlap="1" relativeHeight="16">
-            <wp:simplePos x="0" y="0"/>
-            <wp:positionH relativeFrom="column">
-              <wp:align>center</wp:align>
-            </wp:positionH>
-            <wp:positionV relativeFrom="paragraph">
-              <wp:align>top</wp:align>
-            </wp:positionV>
-            <wp:extent cx="2146300" cy="3503295"/>
+            <wp:extent cx="2355850" cy="3545205"/>
             <wp:effectExtent l="0" t="0" r="0" b="0"/>
             <wp:wrapTopAndBottom/>
             <wp:docPr id="15" name="Picture" descr=""/>
@@ -2334,7 +2296,7 @@
                   <pic:spPr bwMode="auto">
                     <a:xfrm>
                       <a:off x="0" y="0"/>
-                      <a:ext cx="2146300" cy="3503295"/>
+                      <a:ext cx="2355850" cy="3545205"/>
                     </a:xfrm>
                     <a:prstGeom prst="rect">
                       <a:avLst/>
@@ -2365,7 +2327,20 @@
         <w:rPr>
           <w:rFonts w:ascii="Liberation Sans" w:hAnsi="Liberation Sans"/>
         </w:rPr>
-        <w:t>Acá, para agregar valor al perfil de la persona, o para brindar sus buenos recuerdos con esa persona, se puede escribir comentarios para que Ud cuente su experiencia y buenos sentimientos relacionados a dicho fallecido.</w:t>
+      </w:r>
+    </w:p>
+    <w:p>
+      <w:pPr>
+        <w:pStyle w:val="Normal"/>
+        <w:rPr>
+          <w:rFonts w:ascii="Liberation Sans" w:hAnsi="Liberation Sans"/>
+        </w:rPr>
+      </w:pPr>
+      <w:r>
+        <w:rPr>
+          <w:rFonts w:ascii="Liberation Sans" w:hAnsi="Liberation Sans"/>
+        </w:rPr>
+        <w:t>Cuando se ingresa a un perfil de éstos se puede observar:</w:t>
       </w:r>
     </w:p>
     <w:p>
@@ -2380,7 +2355,7 @@
           <w:rFonts w:ascii="Liberation Sans" w:hAnsi="Liberation Sans"/>
         </w:rPr>
         <w:drawing>
-          <wp:anchor behindDoc="0" distT="0" distB="0" distL="0" distR="0" simplePos="0" locked="0" layoutInCell="1" allowOverlap="1" relativeHeight="15">
+          <wp:anchor behindDoc="0" distT="0" distB="0" distL="0" distR="0" simplePos="0" locked="0" layoutInCell="1" allowOverlap="1" relativeHeight="16">
             <wp:simplePos x="0" y="0"/>
             <wp:positionH relativeFrom="column">
               <wp:align>center</wp:align>
@@ -2388,7 +2363,7 @@
             <wp:positionV relativeFrom="paragraph">
               <wp:align>top</wp:align>
             </wp:positionV>
-            <wp:extent cx="2142490" cy="3661410"/>
+            <wp:extent cx="2146300" cy="3651885"/>
             <wp:effectExtent l="0" t="0" r="0" b="0"/>
             <wp:wrapTopAndBottom/>
             <wp:docPr id="16" name="Picture" descr=""/>
@@ -2406,6 +2381,85 @@
                   </pic:nvPicPr>
                   <pic:blipFill>
                     <a:blip r:embed="rId18"/>
+                    <a:stretch>
+                      <a:fillRect/>
+                    </a:stretch>
+                  </pic:blipFill>
+                  <pic:spPr bwMode="auto">
+                    <a:xfrm>
+                      <a:off x="0" y="0"/>
+                      <a:ext cx="2146300" cy="3651885"/>
+                    </a:xfrm>
+                    <a:prstGeom prst="rect">
+                      <a:avLst/>
+                    </a:prstGeom>
+                    <a:noFill/>
+                    <a:ln w="9525">
+                      <a:noFill/>
+                      <a:miter lim="800000"/>
+                      <a:headEnd/>
+                      <a:tailEnd/>
+                    </a:ln>
+                  </pic:spPr>
+                </pic:pic>
+              </a:graphicData>
+            </a:graphic>
+          </wp:anchor>
+        </w:drawing>
+      </w:r>
+    </w:p>
+    <w:p>
+      <w:pPr>
+        <w:pStyle w:val="Normal"/>
+        <w:rPr>
+          <w:rFonts w:ascii="Liberation Sans" w:hAnsi="Liberation Sans"/>
+        </w:rPr>
+      </w:pPr>
+      <w:r>
+        <w:rPr>
+          <w:rFonts w:ascii="Liberation Sans" w:hAnsi="Liberation Sans"/>
+        </w:rPr>
+        <w:t>Acá, para agregar valor al perfil de la persona, o para brindar sus buenos recuerdos con esa persona, se puede escribir comentarios para que Ud cuente su experiencia y buenos sentimientos relacionados a dicho fallecido.</w:t>
+      </w:r>
+    </w:p>
+    <w:p>
+      <w:pPr>
+        <w:pStyle w:val="Normal"/>
+        <w:rPr>
+          <w:rFonts w:ascii="Liberation Sans" w:hAnsi="Liberation Sans"/>
+        </w:rPr>
+      </w:pPr>
+      <w:r>
+        <w:rPr>
+          <w:rFonts w:ascii="Liberation Sans" w:hAnsi="Liberation Sans"/>
+        </w:rPr>
+        <w:drawing>
+          <wp:anchor behindDoc="0" distT="0" distB="0" distL="0" distR="0" simplePos="0" locked="0" layoutInCell="1" allowOverlap="1" relativeHeight="15">
+            <wp:simplePos x="0" y="0"/>
+            <wp:positionH relativeFrom="column">
+              <wp:align>center</wp:align>
+            </wp:positionH>
+            <wp:positionV relativeFrom="paragraph">
+              <wp:align>top</wp:align>
+            </wp:positionV>
+            <wp:extent cx="2142490" cy="3661410"/>
+            <wp:effectExtent l="0" t="0" r="0" b="0"/>
+            <wp:wrapTopAndBottom/>
+            <wp:docPr id="17" name="Picture" descr=""/>
+            <wp:cNvGraphicFramePr>
+              <a:graphicFrameLocks xmlns:a="http://schemas.openxmlformats.org/drawingml/2006/main" noChangeAspect="1"/>
+            </wp:cNvGraphicFramePr>
+            <a:graphic xmlns:a="http://schemas.openxmlformats.org/drawingml/2006/main">
+              <a:graphicData uri="http://schemas.openxmlformats.org/drawingml/2006/picture">
+                <pic:pic xmlns:pic="http://schemas.openxmlformats.org/drawingml/2006/picture">
+                  <pic:nvPicPr>
+                    <pic:cNvPr id="17" name="Picture" descr=""/>
+                    <pic:cNvPicPr>
+                      <a:picLocks noChangeAspect="1" noChangeArrowheads="1"/>
+                    </pic:cNvPicPr>
+                  </pic:nvPicPr>
+                  <pic:blipFill>
+                    <a:blip r:embed="rId19"/>
                     <a:stretch>
                       <a:fillRect/>
                     </a:stretch>
@@ -2444,7 +2498,107 @@
         <w:rPr>
           <w:rFonts w:ascii="Liberation Sans" w:hAnsi="Liberation Sans"/>
         </w:rPr>
-        <w:t>NOTA: Se observa la diferencia entre un perfil propio y uno que no lo es, basándose en el botón menú de la esquina superior derecha, pues desaparece cuando no es administrador.</w:t>
+        <w:t>También se puede ver el lugar de descanso de la persona, siempre y cuando se haya establecido previamente por el administrador del perfil.</w:t>
+      </w:r>
+    </w:p>
+    <w:p>
+      <w:pPr>
+        <w:pStyle w:val="Normal"/>
+        <w:rPr>
+          <w:rFonts w:ascii="Liberation Sans" w:hAnsi="Liberation Sans"/>
+        </w:rPr>
+      </w:pPr>
+      <w:r>
+        <w:rPr>
+          <w:rFonts w:ascii="Liberation Sans" w:hAnsi="Liberation Sans"/>
+        </w:rPr>
+        <w:drawing>
+          <wp:anchor behindDoc="0" distT="0" distB="0" distL="0" distR="0" simplePos="0" locked="0" layoutInCell="1" allowOverlap="1" relativeHeight="18">
+            <wp:simplePos x="0" y="0"/>
+            <wp:positionH relativeFrom="column">
+              <wp:align>center</wp:align>
+            </wp:positionH>
+            <wp:positionV relativeFrom="paragraph">
+              <wp:align>top</wp:align>
+            </wp:positionV>
+            <wp:extent cx="1984375" cy="3393440"/>
+            <wp:effectExtent l="0" t="0" r="0" b="0"/>
+            <wp:wrapTopAndBottom/>
+            <wp:docPr id="18" name="Picture" descr=""/>
+            <wp:cNvGraphicFramePr>
+              <a:graphicFrameLocks xmlns:a="http://schemas.openxmlformats.org/drawingml/2006/main" noChangeAspect="1"/>
+            </wp:cNvGraphicFramePr>
+            <a:graphic xmlns:a="http://schemas.openxmlformats.org/drawingml/2006/main">
+              <a:graphicData uri="http://schemas.openxmlformats.org/drawingml/2006/picture">
+                <pic:pic xmlns:pic="http://schemas.openxmlformats.org/drawingml/2006/picture">
+                  <pic:nvPicPr>
+                    <pic:cNvPr id="18" name="Picture" descr=""/>
+                    <pic:cNvPicPr>
+                      <a:picLocks noChangeAspect="1" noChangeArrowheads="1"/>
+                    </pic:cNvPicPr>
+                  </pic:nvPicPr>
+                  <pic:blipFill>
+                    <a:blip r:embed="rId20"/>
+                    <a:stretch>
+                      <a:fillRect/>
+                    </a:stretch>
+                  </pic:blipFill>
+                  <pic:spPr bwMode="auto">
+                    <a:xfrm>
+                      <a:off x="0" y="0"/>
+                      <a:ext cx="1984375" cy="3393440"/>
+                    </a:xfrm>
+                    <a:prstGeom prst="rect">
+                      <a:avLst/>
+                    </a:prstGeom>
+                    <a:noFill/>
+                    <a:ln w="9525">
+                      <a:noFill/>
+                      <a:miter lim="800000"/>
+                      <a:headEnd/>
+                      <a:tailEnd/>
+                    </a:ln>
+                  </pic:spPr>
+                </pic:pic>
+              </a:graphicData>
+            </a:graphic>
+          </wp:anchor>
+        </w:drawing>
+      </w:r>
+    </w:p>
+    <w:p>
+      <w:pPr>
+        <w:pStyle w:val="Normal"/>
+        <w:rPr>
+          <w:rFonts w:ascii="Liberation Sans" w:hAnsi="Liberation Sans"/>
+        </w:rPr>
+      </w:pPr>
+      <w:r>
+        <w:rPr>
+          <w:rFonts w:ascii="Liberation Sans" w:hAnsi="Liberation Sans"/>
+        </w:rPr>
+      </w:r>
+    </w:p>
+    <w:p>
+      <w:pPr>
+        <w:pStyle w:val="Normal"/>
+        <w:rPr>
+          <w:rFonts w:ascii="Liberation Sans" w:hAnsi="Liberation Sans"/>
+        </w:rPr>
+      </w:pPr>
+      <w:r>
+        <w:rPr>
+          <w:rFonts w:ascii="Liberation Sans" w:hAnsi="Liberation Sans"/>
+          <w:b/>
+          <w:bCs/>
+        </w:rPr>
+        <w:t>NOTA:</w:t>
+      </w:r>
+      <w:r>
+        <w:rPr>
+          <w:rFonts w:ascii="Liberation Sans" w:hAnsi="Liberation Sans"/>
+        </w:rPr>
+        <w:t xml:space="preserve"> Se observa la diferencia entre un perfil propio y uno que no lo es, basándose en el botón menú de la esquina superior derecha, pues desaparece cuando no es administrador.</w:t>
       </w:r>
     </w:p>
     <w:sectPr>
@@ -2606,6 +2760,10 @@
     <w:pPr>
       <w:widowControl w:val="false"/>
       <w:suppressAutoHyphens w:val="true"/>
+      <w:kinsoku w:val="true"/>
+      <w:overflowPunct w:val="true"/>
+      <w:autoSpaceDE w:val="true"/>
+      <w:bidi w:val="0"/>
     </w:pPr>
     <w:rPr>
       <w:rFonts w:ascii="Liberation Serif" w:hAnsi="Liberation Serif" w:eastAsia="Droid Sans" w:cs="FreeSans"/>
@@ -2784,6 +2942,9 @@
     <w:pPr>
       <w:widowControl/>
       <w:suppressAutoHyphens w:val="true"/>
+      <w:kinsoku w:val="true"/>
+      <w:overflowPunct w:val="true"/>
+      <w:autoSpaceDE w:val="true"/>
       <w:bidi w:val="0"/>
       <w:jc w:val="left"/>
     </w:pPr>

</xml_diff>